<commit_message>
litener: add methods for cms and cse citastions
</commit_message>
<xml_diff>
--- a/test.docx
+++ b/test.docx
@@ -5,408 +5,6 @@
     <w:p>
       <w:bookmarkStart w:id="0" w:name="_GoBack"/>
       <w:bookmarkEnd w:id="0"/>
-    </w:p>
-    <w:p>
-      <w:r>
-        <w:t>q(Sample Author, 2003)</w:t>
-      </w:r>
-    </w:p>
-    <w:p>
-      <w:r>
-        <w:t xml:space="preserve">[1]  Sample Author (2003). Sample Title. </w:t>
-      </w:r>
-      <w:r>
-        <w:t xml:space="preserve">Sample Book Title </w:t>
-      </w:r>
-      <w:r>
-        <w:rPr>
-          <w:i/>
-        </w:rPr>
-        <w:t>Sample Publisher.</w:t>
-      </w:r>
-    </w:p>
-    <w:p>
-      <w:r>
-        <w:t>q(Sample Author, 2003)</w:t>
-      </w:r>
-    </w:p>
-    <w:p>
-      <w:r>
-        <w:t xml:space="preserve">[1]  Sample Author (2003). Sample Title. </w:t>
-      </w:r>
-      <w:r>
-        <w:t xml:space="preserve">Sample Book Title </w:t>
-      </w:r>
-      <w:r>
-        <w:rPr>
-          <w:i/>
-        </w:rPr>
-        <w:t>Sample Publisher.</w:t>
-      </w:r>
-    </w:p>
-    <w:p>
-      <w:r>
-        <w:t>q(Sample Author, 2003)</w:t>
-      </w:r>
-    </w:p>
-    <w:p>
-      <w:r>
-        <w:t xml:space="preserve">Sample Author (2003). Sample Title. </w:t>
-      </w:r>
-      <w:r>
-        <w:t xml:space="preserve">Sample Book Title </w:t>
-      </w:r>
-      <w:r>
-        <w:rPr>
-          <w:i/>
-        </w:rPr>
-        <w:t>Sample Publisher.</w:t>
-      </w:r>
-    </w:p>
-    <w:p>
-      <w:r>
-        <w:t>q(Sample Author, 2003)</w:t>
-      </w:r>
-    </w:p>
-    <w:p>
-      <w:r>
-        <w:t xml:space="preserve">Sample Author (2003). Sample Title. </w:t>
-      </w:r>
-      <w:r>
-        <w:t xml:space="preserve">Sample Book Title </w:t>
-      </w:r>
-      <w:r>
-        <w:rPr>
-          <w:i/>
-        </w:rPr>
-        <w:t>Sample Publisher.</w:t>
-      </w:r>
-    </w:p>
-    <w:p>
-      <w:r>
-        <w:t>q(Sample Author, 2003)</w:t>
-      </w:r>
-    </w:p>
-    <w:p>
-      <w:r>
-        <w:t xml:space="preserve">Sample Author (2003). Sample Title. </w:t>
-      </w:r>
-      <w:r>
-        <w:t xml:space="preserve">Sample Book Title </w:t>
-      </w:r>
-      <w:r>
-        <w:rPr>
-          <w:i/>
-        </w:rPr>
-        <w:t>Sample Publisher.</w:t>
-      </w:r>
-    </w:p>
-    <w:p>
-      <w:r>
-        <w:t>q(Sample Author, 2003)</w:t>
-      </w:r>
-    </w:p>
-    <w:p>
-      <w:r>
-        <w:t xml:space="preserve">Sample Author (2003). Sample Title. </w:t>
-      </w:r>
-      <w:r>
-        <w:t xml:space="preserve">Sample Book Title </w:t>
-      </w:r>
-      <w:r>
-        <w:rPr>
-          <w:i/>
-        </w:rPr>
-        <w:t>Sample Publisher.</w:t>
-      </w:r>
-    </w:p>
-    <w:p>
-      <w:r>
-        <w:t>q(Sample Author, 2003)</w:t>
-      </w:r>
-    </w:p>
-    <w:p>
-      <w:r>
-        <w:t xml:space="preserve">Sample Author (2003). Sample Title. </w:t>
-      </w:r>
-      <w:r>
-        <w:t xml:space="preserve">Sample Book Title </w:t>
-      </w:r>
-      <w:r>
-        <w:rPr>
-          <w:i/>
-        </w:rPr>
-        <w:t>Sample Publisher.</w:t>
-      </w:r>
-    </w:p>
-    <w:p>
-      <w:r>
-        <w:t>q(Sample Author, 2003)</w:t>
-      </w:r>
-    </w:p>
-    <w:p>
-      <w:r>
-        <w:t xml:space="preserve">Sample Author (2003). Sample Title. </w:t>
-      </w:r>
-      <w:r>
-        <w:t xml:space="preserve">Sample Book Title </w:t>
-      </w:r>
-      <w:r>
-        <w:rPr>
-          <w:i/>
-        </w:rPr>
-        <w:t>Sample Publisher.</w:t>
-      </w:r>
-    </w:p>
-    <w:p>
-      <w:r>
-        <w:t>q(Sample Author, 2003)</w:t>
-      </w:r>
-    </w:p>
-    <w:p>
-      <w:r>
-        <w:t xml:space="preserve">Sample Author (2003). Sample Title. </w:t>
-      </w:r>
-      <w:r>
-        <w:t xml:space="preserve">Sample Book Title </w:t>
-      </w:r>
-      <w:r>
-        <w:rPr>
-          <w:i/>
-        </w:rPr>
-        <w:t>Sample Publisher.</w:t>
-      </w:r>
-    </w:p>
-    <w:p>
-      <w:r>
-        <w:t>q(Sample Author, 2003)</w:t>
-      </w:r>
-    </w:p>
-    <w:p>
-      <w:r>
-        <w:t xml:space="preserve">Sample Author (2003). Sample Title. </w:t>
-      </w:r>
-      <w:r>
-        <w:t xml:space="preserve">Sample Book Title </w:t>
-      </w:r>
-      <w:r>
-        <w:rPr>
-          <w:i/>
-        </w:rPr>
-        <w:t>Sample Publisher.</w:t>
-      </w:r>
-    </w:p>
-    <w:p>
-      <w:r>
-        <w:t>q(Sample Author, 2003)</w:t>
-      </w:r>
-    </w:p>
-    <w:p>
-      <w:r>
-        <w:t xml:space="preserve">Sample Author (2003). Sample Title. </w:t>
-      </w:r>
-      <w:r>
-        <w:t xml:space="preserve">Sample Book Title </w:t>
-      </w:r>
-      <w:r>
-        <w:rPr>
-          <w:i/>
-        </w:rPr>
-        <w:t>Sample Publisher.</w:t>
-      </w:r>
-    </w:p>
-    <w:p>
-      <w:r>
-        <w:t>q(Sample Author, 2003)</w:t>
-      </w:r>
-    </w:p>
-    <w:p>
-      <w:r>
-        <w:t xml:space="preserve">Sample Author (2003). Sample Title. </w:t>
-      </w:r>
-      <w:r>
-        <w:t xml:space="preserve">Sample Book Title </w:t>
-      </w:r>
-      <w:r>
-        <w:rPr>
-          <w:i/>
-        </w:rPr>
-        <w:t>Sample Publisher.</w:t>
-      </w:r>
-    </w:p>
-    <w:p>
-      <w:r>
-        <w:t>q(Sample Author, 2003)</w:t>
-      </w:r>
-    </w:p>
-    <w:p>
-      <w:r>
-        <w:t xml:space="preserve">Sample Author (2003). Sample Title. </w:t>
-      </w:r>
-      <w:r>
-        <w:t xml:space="preserve">Sample Book Title </w:t>
-      </w:r>
-      <w:r>
-        <w:rPr>
-          <w:i/>
-        </w:rPr>
-        <w:t>Sample Publisher.</w:t>
-      </w:r>
-    </w:p>
-    <w:p>
-      <w:r>
-        <w:t>q(Sample Author, 2003)</w:t>
-      </w:r>
-    </w:p>
-    <w:p>
-      <w:r>
-        <w:t xml:space="preserve">Sample Author (2003). Sample Title. </w:t>
-      </w:r>
-      <w:r>
-        <w:t xml:space="preserve">Sample Book Title </w:t>
-      </w:r>
-      <w:r>
-        <w:rPr>
-          <w:i/>
-        </w:rPr>
-        <w:t>Sample Publisher.</w:t>
-      </w:r>
-    </w:p>
-    <w:p>
-      <w:r>
-        <w:t>q(Sample Author, 2003)</w:t>
-      </w:r>
-    </w:p>
-    <w:p>
-      <w:r>
-        <w:t xml:space="preserve">Sample Author (2003). Sample Title. </w:t>
-      </w:r>
-      <w:r>
-        <w:t xml:space="preserve">Sample Book Title </w:t>
-      </w:r>
-      <w:r>
-        <w:rPr>
-          <w:i/>
-        </w:rPr>
-        <w:t>Sample Publisher.</w:t>
-      </w:r>
-    </w:p>
-    <w:p>
-      <w:r>
-        <w:t>q(Sample Author, 2003)</w:t>
-      </w:r>
-    </w:p>
-    <w:p>
-      <w:r>
-        <w:t xml:space="preserve">Sample Author (2003). Sample Title. </w:t>
-      </w:r>
-      <w:r>
-        <w:t xml:space="preserve">Sample Book Title </w:t>
-      </w:r>
-      <w:r>
-        <w:rPr>
-          <w:i/>
-        </w:rPr>
-        <w:t>Sample Publisher.</w:t>
-      </w:r>
-    </w:p>
-    <w:p>
-      <w:r>
-        <w:t>q(Sample Author, 2003)</w:t>
-      </w:r>
-    </w:p>
-    <w:p>
-      <w:r>
-        <w:t xml:space="preserve">Sample Author (2003). Sample Title. </w:t>
-      </w:r>
-      <w:r>
-        <w:t xml:space="preserve">Sample Book Title </w:t>
-      </w:r>
-      <w:r>
-        <w:rPr>
-          <w:i/>
-        </w:rPr>
-        <w:t>Sample Publisher.</w:t>
-      </w:r>
-    </w:p>
-    <w:p>
-      <w:r>
-        <w:t>q(Sample Author, 2003)</w:t>
-      </w:r>
-    </w:p>
-    <w:p>
-      <w:r>
-        <w:t xml:space="preserve">Sample Author (2003). Sample Title. </w:t>
-      </w:r>
-      <w:r>
-        <w:t xml:space="preserve">Sample Book Title </w:t>
-      </w:r>
-      <w:r>
-        <w:rPr>
-          <w:i/>
-        </w:rPr>
-        <w:t>Sample Publisher.</w:t>
-      </w:r>
-    </w:p>
-    <w:p>
-      <w:r>
-        <w:t>q(Sample Author, 2003)</w:t>
-      </w:r>
-    </w:p>
-    <w:p>
-      <w:r>
-        <w:t xml:space="preserve">Sample Author (2003). Sample Title. </w:t>
-      </w:r>
-      <w:r>
-        <w:t xml:space="preserve">Sample Book Title </w:t>
-      </w:r>
-      <w:r>
-        <w:rPr>
-          <w:i/>
-        </w:rPr>
-        <w:t>Sample Publisher.</w:t>
-      </w:r>
-    </w:p>
-    <w:p>
-      <w:r>
-        <w:t>q(Sample Author, 2003)</w:t>
-      </w:r>
-    </w:p>
-    <w:p>
-      <w:r>
-        <w:t xml:space="preserve">Sample Author (2003). Sample Title. </w:t>
-      </w:r>
-      <w:r>
-        <w:t xml:space="preserve">Sample Book Title </w:t>
-      </w:r>
-      <w:r>
-        <w:rPr>
-          <w:i/>
-        </w:rPr>
-        <w:t>Sample Publisher.</w:t>
-      </w:r>
-    </w:p>
-    <w:p>
-      <w:r>
-        <w:t>q (Sample Author).</w:t>
-      </w:r>
-    </w:p>
-    <w:p>
-      <w:r>
-        <w:t>Sample Author"Sample Title."</w:t>
-      </w:r>
-      <w:r>
-        <w:rPr>
-          <w:i/>
-        </w:rPr>
-        <w:t xml:space="preserve">Sample Book Title, </w:t>
-      </w:r>
-      <w:r>
-        <w:t xml:space="preserve">Sample Publisher, </w:t>
-      </w:r>
-      <w:r>
-        <w:t>2003.</w:t>
-      </w:r>
     </w:p>
     <w:sectPr>
       <w:pgSz w:w="12240" w:h="15840"/>
@@ -1013,6 +611,7 @@
     <w:rPr>
       <w:rFonts w:ascii="Times New Roman" w:hAnsi="Times New Roman"/>
       <w:sz w:val="24"/>
+      <w:vertAlign w:val="superscript"/>
     </w:rPr>
   </w:style>
   <w:style w:type="paragraph" w:styleId="Heading1">
@@ -12331,7 +11930,7 @@
 </file>
 
 <file path=customXml/itemProps1.xml><?xml version="1.0" encoding="utf-8"?>
-<ds:datastoreItem xmlns:ds="http://schemas.openxmlformats.org/officeDocument/2006/customXml" ds:itemID="{900B61AB-94FB-4FC0-93C7-906152A0B69E}">
+<ds:datastoreItem xmlns:ds="http://schemas.openxmlformats.org/officeDocument/2006/customXml" ds:itemID="{B68EC60B-25FF-4FCF-9728-156DBF947329}">
   <ds:schemaRefs>
     <ds:schemaRef ds:uri="http://schemas.openxmlformats.org/officeDocument/2006/bibliography"/>
   </ds:schemaRefs>

</xml_diff>

<commit_message>
add web parser class and function to work with gpt api
</commit_message>
<xml_diff>
--- a/test.docx
+++ b/test.docx
@@ -267,6 +267,42 @@
           <w:sz w:val="24"/>
         </w:rPr>
         <w:t>[2]  Berco A, "DSL scientific text". TUM. 2010 Available from: www/overleaf/PBLTeam. Accesed Date 02 May 2024.</w:t>
+      </w:r>
+    </w:p>
+    <w:p>
+      <w:r>
+        <w:rPr>
+          <w:rFonts w:ascii="Times New Roman" w:hAnsi="Times New Roman"/>
+          <w:sz w:val="24"/>
+        </w:rPr>
+        <w:t>Scientific writing is a cornerstone of scholarly communication, facilitating the dissemination of knowledge, discoveries, and advancements across various disciplines. [1].</w:t>
+      </w:r>
+    </w:p>
+    <w:p>
+      <w:r>
+        <w:rPr>
+          <w:rFonts w:ascii="Times New Roman" w:hAnsi="Times New Roman"/>
+          <w:sz w:val="24"/>
+        </w:rPr>
+        <w:t>[1]  Berco A, "DSL: Scientific text processing". TUM. 2010 Available from: www.overleaf/PBLTeam_6. Accesed Date 02 May 2024.</w:t>
+      </w:r>
+    </w:p>
+    <w:p>
+      <w:r>
+        <w:rPr>
+          <w:rFonts w:ascii="Times New Roman" w:hAnsi="Times New Roman"/>
+          <w:sz w:val="24"/>
+        </w:rPr>
+        <w:t>Scientific writing encompasses various genres, including research papers, reviews, and technical reports [2].</w:t>
+      </w:r>
+    </w:p>
+    <w:p>
+      <w:r>
+        <w:rPr>
+          <w:rFonts w:ascii="Times New Roman" w:hAnsi="Times New Roman"/>
+          <w:sz w:val="24"/>
+        </w:rPr>
+        <w:t>[2]  Berco A, "DSL: Scientific text processing". TUM. 2010 Available from: www.overleaf/PBLTeam_6. Accesed Date 02 May 2024.</w:t>
       </w:r>
     </w:p>
     <w:p>

</xml_diff>

<commit_message>
exprListener: add usage of gpt api
</commit_message>
<xml_diff>
--- a/test.docx
+++ b/test.docx
@@ -339,6 +339,600 @@
           <w:sz w:val="24"/>
         </w:rPr>
         <w:t>[2]  Berco A, "DSL: Scientific text processing". TUM. 2010 Available from: www.overleaf/PBLTeam_6. Accesed Date 02 May 2024.</w:t>
+      </w:r>
+    </w:p>
+    <w:p>
+      <w:r>
+        <w:rPr>
+          <w:rFonts w:ascii="Times New Roman" w:hAnsi="Times New Roman"/>
+          <w:sz w:val="24"/>
+        </w:rPr>
+        <w:t>Scientific writing is a cornerstone of scholarly communication, facilitating the dissemination of knowledge, discoveries, and advancements across various disciplines. [1].</w:t>
+      </w:r>
+    </w:p>
+    <w:p>
+      <w:r>
+        <w:rPr>
+          <w:rFonts w:ascii="Times New Roman" w:hAnsi="Times New Roman"/>
+          <w:sz w:val="24"/>
+        </w:rPr>
+        <w:t>[1]  12 contributors, "Overview of Domain-Specific Language Tools". Microsoft Learn. 03/10/2023 Available from: https://learn.microsoft.com/en-us/visualstudio/modeling/overview-of-domain-specific-language-tools?view=vs-2022. Accesed Date 06 Jun 2024.</w:t>
+      </w:r>
+    </w:p>
+    <w:p>
+      <w:r>
+        <w:rPr>
+          <w:rFonts w:ascii="Times New Roman" w:hAnsi="Times New Roman"/>
+          <w:sz w:val="24"/>
+        </w:rPr>
+        <w:t>Scientific writing encompasses various genres, including research papers, reviews, and technical reports [2].</w:t>
+      </w:r>
+    </w:p>
+    <w:p>
+      <w:r>
+        <w:rPr>
+          <w:rFonts w:ascii="Times New Roman" w:hAnsi="Times New Roman"/>
+          <w:sz w:val="24"/>
+        </w:rPr>
+        <w:t>[2]  12 contributors, "Overview of Domain-Specific Language Tools". Microsoft Learn. 03/10/2023 Available from: https://learn.microsoft.com/en-us/visualstudio/modeling/overview-of-domain-specific-language-tools?view=vs-2022. Accesed Date 06 Jun 2024.</w:t>
+      </w:r>
+    </w:p>
+    <w:p>
+      <w:r>
+        <w:rPr>
+          <w:rFonts w:ascii="Times New Roman" w:hAnsi="Times New Roman"/>
+          <w:sz w:val="24"/>
+        </w:rPr>
+        <w:t>Speechwriters and public relations professionals, comprising roughly 8 per-cents of the target audience, demand precision and efficacy [3].</w:t>
+      </w:r>
+    </w:p>
+    <w:p>
+      <w:r>
+        <w:rPr>
+          <w:rFonts w:ascii="Times New Roman" w:hAnsi="Times New Roman"/>
+          <w:sz w:val="24"/>
+        </w:rPr>
+        <w:t>[3]  12 contributors, "Overview of Domain-Specific Language Tools". Microsoft Learn. 03/10/2023 Available from: https://learn.microsoft.com/en-us/visualstudio/modeling/overview-of-domain-specific-language-tools?view=vs-2022. Accesed Date 06 Jun 2024.</w:t>
+      </w:r>
+    </w:p>
+    <w:p>
+      <w:r>
+        <w:rPr>
+          <w:rFonts w:ascii="Times New Roman" w:hAnsi="Times New Roman"/>
+          <w:sz w:val="24"/>
+        </w:rPr>
+        <w:t>q [1].</w:t>
+      </w:r>
+    </w:p>
+    <w:p>
+      <w:r>
+        <w:rPr>
+          <w:rFonts w:ascii="Times New Roman" w:hAnsi="Times New Roman"/>
+          <w:sz w:val="24"/>
+        </w:rPr>
+        <w:t>[1]  12 contributors, "Overview of Domain-Specific Language Tools". Microsoft. 03/10/2023 Available from: https://learn.microsoft.com/en-us/visualstudio/modeling/overview-of-domain-specific-language-tools?view=vs-2022. Accesed Date 06 Jun 2024.</w:t>
+      </w:r>
+    </w:p>
+    <w:p>
+      <w:r>
+        <w:rPr>
+          <w:rFonts w:ascii="Times New Roman" w:hAnsi="Times New Roman"/>
+          <w:sz w:val="24"/>
+        </w:rPr>
+        <w:t>q [2].</w:t>
+      </w:r>
+    </w:p>
+    <w:p>
+      <w:r>
+        <w:rPr>
+          <w:rFonts w:ascii="Times New Roman" w:hAnsi="Times New Roman"/>
+          <w:sz w:val="24"/>
+        </w:rPr>
+        <w:t>[2]  12 contributors, "Overview of Domain-Specific Language Tools". Microsoft. 03/10/2023 Available from: https://learn.microsoft.com/en-us/visualstudio/modeling/overview-of-domain-specific-language-tools?view=vs-2022. Accesed Date 06 Jun 2024.</w:t>
+      </w:r>
+    </w:p>
+    <w:p>
+      <w:r>
+        <w:rPr>
+          <w:rFonts w:ascii="Times New Roman" w:hAnsi="Times New Roman"/>
+          <w:sz w:val="24"/>
+        </w:rPr>
+        <w:t>q [3].</w:t>
+      </w:r>
+    </w:p>
+    <w:p>
+      <w:r>
+        <w:rPr>
+          <w:rFonts w:ascii="Times New Roman" w:hAnsi="Times New Roman"/>
+          <w:sz w:val="24"/>
+        </w:rPr>
+        <w:t>[3]  12 contributors, "Overview of Domain-Specific Language Tools". Microsoft. 03/10/2023 Available from: https://learn.microsoft.com/en-us/visualstudio/modeling/overview-of-domain-specific-language-tools?view=vs-2022. Accesed Date 06 Jun 2024.</w:t>
+      </w:r>
+    </w:p>
+    <w:p>
+      <w:r>
+        <w:rPr>
+          <w:rFonts w:ascii="Times New Roman" w:hAnsi="Times New Roman"/>
+          <w:sz w:val="24"/>
+        </w:rPr>
+        <w:t>q [1].</w:t>
+      </w:r>
+    </w:p>
+    <w:p>
+      <w:r>
+        <w:rPr>
+          <w:rFonts w:ascii="Times New Roman" w:hAnsi="Times New Roman"/>
+          <w:sz w:val="24"/>
+        </w:rPr>
+        <w:t>[1]  12 contributors, "Overview of Domain-Specific Language Tools". Microsoft Learn. 03/10/2023 Available from: https://learn.microsoft.com/en-us/visualstudio/modeling/overview-of-domain-specific-language-tools?view=vs-2022. Accesed Date 06 Jun 2024.</w:t>
+      </w:r>
+    </w:p>
+    <w:p>
+      <w:r>
+        <w:rPr>
+          <w:rFonts w:ascii="Times New Roman" w:hAnsi="Times New Roman"/>
+          <w:sz w:val="24"/>
+        </w:rPr>
+        <w:t>q [2].</w:t>
+      </w:r>
+    </w:p>
+    <w:p>
+      <w:r>
+        <w:rPr>
+          <w:rFonts w:ascii="Times New Roman" w:hAnsi="Times New Roman"/>
+          <w:sz w:val="24"/>
+        </w:rPr>
+        <w:t>[2]  12 contributors, "Overview of Domain-Specific Language Tools". Microsoft Learn. 03/10/2023 Available from: https://learn.microsoft.com/en-us/visualstudio/modeling/overview-of-domain-specific-language-tools?view=vs-2022. Accesed Date 06 Jun 2024.</w:t>
+      </w:r>
+    </w:p>
+    <w:p>
+      <w:r>
+        <w:rPr>
+          <w:rFonts w:ascii="Times New Roman" w:hAnsi="Times New Roman"/>
+          <w:sz w:val="24"/>
+        </w:rPr>
+        <w:t>q [3].</w:t>
+      </w:r>
+    </w:p>
+    <w:p>
+      <w:r>
+        <w:rPr>
+          <w:rFonts w:ascii="Times New Roman" w:hAnsi="Times New Roman"/>
+          <w:sz w:val="24"/>
+        </w:rPr>
+        <w:t>[3]  12 contributors, "Overview of Domain-Specific Language Tools". Microsoft Learn. 03/10/2023 Available from: https://learn.microsoft.com/en-us/visualstudio/modeling/overview-of-domain-specific-language-tools?view=vs-2022. Accesed Date 06 Jun 2024.</w:t>
+      </w:r>
+    </w:p>
+    <w:p>
+      <w:r>
+        <w:rPr>
+          <w:rFonts w:ascii="Times New Roman" w:hAnsi="Times New Roman"/>
+          <w:sz w:val="24"/>
+        </w:rPr>
+        <w:t>q [1].</w:t>
+      </w:r>
+    </w:p>
+    <w:p>
+      <w:r>
+        <w:rPr>
+          <w:rFonts w:ascii="Times New Roman" w:hAnsi="Times New Roman"/>
+          <w:sz w:val="24"/>
+        </w:rPr>
+        <w:t>q [2].</w:t>
+      </w:r>
+    </w:p>
+    <w:p>
+      <w:r>
+        <w:rPr>
+          <w:rFonts w:ascii="Times New Roman" w:hAnsi="Times New Roman"/>
+          <w:sz w:val="24"/>
+        </w:rPr>
+        <w:t>q [3].</w:t>
+      </w:r>
+    </w:p>
+    <w:p>
+      <w:r>
+        <w:rPr>
+          <w:rFonts w:ascii="Times New Roman" w:hAnsi="Times New Roman"/>
+          <w:sz w:val="24"/>
+        </w:rPr>
+        <w:t>q [1].</w:t>
+      </w:r>
+    </w:p>
+    <w:p>
+      <w:r>
+        <w:rPr>
+          <w:rFonts w:ascii="Times New Roman" w:hAnsi="Times New Roman"/>
+          <w:sz w:val="24"/>
+        </w:rPr>
+        <w:t>q [2].</w:t>
+      </w:r>
+    </w:p>
+    <w:p>
+      <w:r>
+        <w:rPr>
+          <w:rFonts w:ascii="Times New Roman" w:hAnsi="Times New Roman"/>
+          <w:sz w:val="24"/>
+        </w:rPr>
+        <w:t>q [3].</w:t>
+      </w:r>
+    </w:p>
+    <w:p>
+      <w:r>
+        <w:rPr>
+          <w:rFonts w:ascii="Times New Roman" w:hAnsi="Times New Roman"/>
+          <w:sz w:val="24"/>
+        </w:rPr>
+        <w:t>Scientific writing is a cornerstone of scholarly communication, facilitating the dissemination of knowledge, discoveries, and advancements across various disciplines. [1].</w:t>
+      </w:r>
+    </w:p>
+    <w:p>
+      <w:r>
+        <w:rPr>
+          <w:rFonts w:ascii="Times New Roman" w:hAnsi="Times New Roman"/>
+          <w:sz w:val="24"/>
+        </w:rPr>
+        <w:t>[1]  12 contributors, "Overview of Domain-Specific Language Tools". Microsoft Learn/Publisher unspecified. March 10, 2023 Available from: https://learn.microsoft.com/en-us/visualstudio/modeling/overview-of-domain-specific-language-tools?view=vs-2022. Accesed Date 06 Jun 2024.</w:t>
+      </w:r>
+    </w:p>
+    <w:p>
+      <w:r>
+        <w:rPr>
+          <w:rFonts w:ascii="Times New Roman" w:hAnsi="Times New Roman"/>
+          <w:sz w:val="24"/>
+        </w:rPr>
+        <w:t>Scientific writing encompasses various genres, including research papers, reviews, and technical reports [2].</w:t>
+      </w:r>
+    </w:p>
+    <w:p>
+      <w:r>
+        <w:rPr>
+          <w:rFonts w:ascii="Times New Roman" w:hAnsi="Times New Roman"/>
+          <w:sz w:val="24"/>
+        </w:rPr>
+        <w:t>[2]  12 contributors, "Overview of Domain-Specific Language Tools". Microsoft Learn/Publisher unspecified. March 10, 2023 Available from: https://learn.microsoft.com/en-us/visualstudio/modeling/overview-of-domain-specific-language-tools?view=vs-2022. Accesed Date 06 Jun 2024.</w:t>
+      </w:r>
+    </w:p>
+    <w:p>
+      <w:r>
+        <w:rPr>
+          <w:rFonts w:ascii="Times New Roman" w:hAnsi="Times New Roman"/>
+          <w:sz w:val="24"/>
+        </w:rPr>
+        <w:t>Speechwriters and public relations professionals, comprising roughly 8 per-cents of the target audience, demand precision and efficacy [3].</w:t>
+      </w:r>
+    </w:p>
+    <w:p>
+      <w:r>
+        <w:rPr>
+          <w:rFonts w:ascii="Times New Roman" w:hAnsi="Times New Roman"/>
+          <w:sz w:val="24"/>
+        </w:rPr>
+        <w:t>[3]  12 contributors, "Overview of Domain-Specific Language Tools". Microsoft Learn/Publisher unspecified. March 10, 2023 Available from: https://learn.microsoft.com/en-us/visualstudio/modeling/overview-of-domain-specific-language-tools?view=vs-2022. Accesed Date 06 Jun 2024.</w:t>
+      </w:r>
+    </w:p>
+    <w:p>
+      <w:r>
+        <w:rPr>
+          <w:rFonts w:ascii="Times New Roman" w:hAnsi="Times New Roman"/>
+          <w:sz w:val="24"/>
+        </w:rPr>
+        <w:t>Scientific writing is a cornerstone of scholarly communication, facilitating the dissemination of knowledge, discoveries, and advancements across various disciplines. [1].</w:t>
+      </w:r>
+    </w:p>
+    <w:p>
+      <w:r>
+        <w:rPr>
+          <w:rFonts w:ascii="Times New Roman" w:hAnsi="Times New Roman"/>
+          <w:sz w:val="24"/>
+        </w:rPr>
+        <w:t>[1]  undefined (12 contributors), "Overview of Domain-Specific Language Tools". Microsoft Learn. March 10, 2023 Available from: https://learn.microsoft.com/en-us/visualstudio/modeling/overview-of-domain-specific-language-tools?view=vs-2022. Accesed Date 06 Jun 2024.</w:t>
+      </w:r>
+    </w:p>
+    <w:p>
+      <w:r>
+        <w:rPr>
+          <w:rFonts w:ascii="Times New Roman" w:hAnsi="Times New Roman"/>
+          <w:sz w:val="24"/>
+        </w:rPr>
+        <w:t>Scientific writing encompasses various genres, including research papers, reviews, and technical reports [2].</w:t>
+      </w:r>
+    </w:p>
+    <w:p>
+      <w:r>
+        <w:rPr>
+          <w:rFonts w:ascii="Times New Roman" w:hAnsi="Times New Roman"/>
+          <w:sz w:val="24"/>
+        </w:rPr>
+        <w:t>[2]  undefined (12 contributors), "Overview of Domain-Specific Language Tools". Microsoft Learn. March 10, 2023 Available from: https://learn.microsoft.com/en-us/visualstudio/modeling/overview-of-domain-specific-language-tools?view=vs-2022. Accesed Date 06 Jun 2024.</w:t>
+      </w:r>
+    </w:p>
+    <w:p>
+      <w:r>
+        <w:rPr>
+          <w:rFonts w:ascii="Times New Roman" w:hAnsi="Times New Roman"/>
+          <w:sz w:val="24"/>
+        </w:rPr>
+        <w:t>Speechwriters and public relations professionals, comprising roughly 8 per-cents of the target audience, demand precision and efficacy [3].</w:t>
+      </w:r>
+    </w:p>
+    <w:p>
+      <w:r>
+        <w:rPr>
+          <w:rFonts w:ascii="Times New Roman" w:hAnsi="Times New Roman"/>
+          <w:sz w:val="24"/>
+        </w:rPr>
+        <w:t>[3]  undefined (12 contributors), "Overview of Domain-Specific Language Tools". Microsoft Learn. March 10, 2023 Available from: https://learn.microsoft.com/en-us/visualstudio/modeling/overview-of-domain-specific-language-tools?view=vs-2022. Accesed Date 06 Jun 2024.</w:t>
+      </w:r>
+    </w:p>
+    <w:p>
+      <w:r>
+        <w:rPr>
+          <w:rFonts w:ascii="Times New Roman" w:hAnsi="Times New Roman"/>
+          <w:sz w:val="24"/>
+        </w:rPr>
+        <w:t>Scientific writing is a cornerstone of scholarly communication, facilitating the dissemination of knowledge, discoveries, and advancements across various disciplines. [1].</w:t>
+      </w:r>
+    </w:p>
+    <w:p>
+      <w:r>
+        <w:rPr>
+          <w:rFonts w:ascii="Times New Roman" w:hAnsi="Times New Roman"/>
+          <w:sz w:val="24"/>
+        </w:rPr>
+        <w:t>[1]  12 contributors, "Domain-Specific Language Tools - Visual Studio (Windows)". Microsoft Learn. March 10, 2023 Available from: https://learn.microsoft.com/en-us/visualstudio/modeling/overview-of-domain-specific-language-tools?view=vs-2022. Accesed Date 06 Jun 2024.</w:t>
+      </w:r>
+    </w:p>
+    <w:p>
+      <w:r>
+        <w:rPr>
+          <w:rFonts w:ascii="Times New Roman" w:hAnsi="Times New Roman"/>
+          <w:sz w:val="24"/>
+        </w:rPr>
+        <w:t>Scientific writing encompasses various genres, including research papers, reviews, and technical reports [2].</w:t>
+      </w:r>
+    </w:p>
+    <w:p>
+      <w:r>
+        <w:rPr>
+          <w:rFonts w:ascii="Times New Roman" w:hAnsi="Times New Roman"/>
+          <w:sz w:val="24"/>
+        </w:rPr>
+        <w:t>[2]  12 contributors, "Domain-Specific Language Tools - Visual Studio (Windows)". Microsoft Learn. March 10, 2023 Available from: https://learn.microsoft.com/en-us/visualstudio/modeling/overview-of-domain-specific-language-tools?view=vs-2022. Accesed Date 06 Jun 2024.</w:t>
+      </w:r>
+    </w:p>
+    <w:p>
+      <w:r>
+        <w:rPr>
+          <w:rFonts w:ascii="Times New Roman" w:hAnsi="Times New Roman"/>
+          <w:sz w:val="24"/>
+        </w:rPr>
+        <w:t>Speechwriters and public relations professionals, comprising roughly 8 per-cents of the target audience, demand precision and efficacy [3].</w:t>
+      </w:r>
+    </w:p>
+    <w:p>
+      <w:r>
+        <w:rPr>
+          <w:rFonts w:ascii="Times New Roman" w:hAnsi="Times New Roman"/>
+          <w:sz w:val="24"/>
+        </w:rPr>
+        <w:t>[3]  12 contributors, "Domain-Specific Language Tools - Visual Studio (Windows)". Microsoft Learn. March 10, 2023 Available from: https://learn.microsoft.com/en-us/visualstudio/modeling/overview-of-domain-specific-language-tools?view=vs-2022. Accesed Date 06 Jun 2024.</w:t>
+      </w:r>
+    </w:p>
+    <w:p>
+      <w:r>
+        <w:rPr>
+          <w:rFonts w:ascii="Times New Roman" w:hAnsi="Times New Roman"/>
+          <w:sz w:val="24"/>
+        </w:rPr>
+        <w:t>Scientific writing is a cornerstone of scholarly communication, facilitating the dissemination of knowledge, discoveries, and advancements across various disciplines. [1].</w:t>
+      </w:r>
+    </w:p>
+    <w:p>
+      <w:r>
+        <w:rPr>
+          <w:rFonts w:ascii="Times New Roman" w:hAnsi="Times New Roman"/>
+          <w:sz w:val="24"/>
+        </w:rPr>
+        <w:t>[1]  12 contributors, "Overview of Domain-Specific Language Tools". Microsoft. 03/10/2023 Available from: https://learn.microsoft.com/en-us/visualstudio/modeling/overview-of-domain-specific-language-tools?view=vs-2022. Accesed Date 06 Jun 2024.</w:t>
+      </w:r>
+    </w:p>
+    <w:p>
+      <w:r>
+        <w:rPr>
+          <w:rFonts w:ascii="Times New Roman" w:hAnsi="Times New Roman"/>
+          <w:sz w:val="24"/>
+        </w:rPr>
+        <w:t>Scientific writing encompasses various genres, including research papers, reviews, and technical reports [2].</w:t>
+      </w:r>
+    </w:p>
+    <w:p>
+      <w:r>
+        <w:rPr>
+          <w:rFonts w:ascii="Times New Roman" w:hAnsi="Times New Roman"/>
+          <w:sz w:val="24"/>
+        </w:rPr>
+        <w:t>[2]  12 contributors, "Overview of Domain-Specific Language Tools". Microsoft. 03/10/2023 Available from: https://learn.microsoft.com/en-us/visualstudio/modeling/overview-of-domain-specific-language-tools?view=vs-2022. Accesed Date 06 Jun 2024.</w:t>
+      </w:r>
+    </w:p>
+    <w:p>
+      <w:r>
+        <w:rPr>
+          <w:rFonts w:ascii="Times New Roman" w:hAnsi="Times New Roman"/>
+          <w:sz w:val="24"/>
+        </w:rPr>
+        <w:t>Speechwriters and public relations professionals, comprising roughly 8 per-cents of the target audience, demand precision and efficacy [3].</w:t>
+      </w:r>
+    </w:p>
+    <w:p>
+      <w:r>
+        <w:rPr>
+          <w:rFonts w:ascii="Times New Roman" w:hAnsi="Times New Roman"/>
+          <w:sz w:val="24"/>
+        </w:rPr>
+        <w:t>[3]  12 contributors, "Overview of Domain-Specific Language Tools". Microsoft. 03/10/2023 Available from: https://learn.microsoft.com/en-us/visualstudio/modeling/overview-of-domain-specific-language-tools?view=vs-2022. Accesed Date 06 Jun 2024.</w:t>
+      </w:r>
+    </w:p>
+    <w:p>
+      <w:r>
+        <w:rPr>
+          <w:rFonts w:ascii="Times New Roman" w:hAnsi="Times New Roman"/>
+          <w:sz w:val="24"/>
+        </w:rPr>
+        <w:t>Scientific writing is a cornerstone of scholarly communication, facilitating the dissemination of knowledge, discoveries, and advancements across various disciplines. [1].</w:t>
+      </w:r>
+    </w:p>
+    <w:p>
+      <w:r>
+        <w:rPr>
+          <w:rFonts w:ascii="Times New Roman" w:hAnsi="Times New Roman"/>
+          <w:sz w:val="24"/>
+        </w:rPr>
+        <w:t>[1]  Not specified (12 contributors listed, but no individual authors mentioned), "Overview of Domain-Specific Language Tools". Microsoft Learn. March 10, 2023 Available from: https://learn.microsoft.com/en-us/visualstudio/modeling/overview-of-domain-specific-language-tools?view=vs-2022. Accesed Date 06 Jun 2024.</w:t>
+      </w:r>
+    </w:p>
+    <w:p>
+      <w:r>
+        <w:rPr>
+          <w:rFonts w:ascii="Times New Roman" w:hAnsi="Times New Roman"/>
+          <w:sz w:val="24"/>
+        </w:rPr>
+        <w:t>Scientific writing encompasses various genres, including research papers, reviews, and technical reports [2].</w:t>
+      </w:r>
+    </w:p>
+    <w:p>
+      <w:r>
+        <w:rPr>
+          <w:rFonts w:ascii="Times New Roman" w:hAnsi="Times New Roman"/>
+          <w:sz w:val="24"/>
+        </w:rPr>
+        <w:t>[2]  Not specified (12 contributors listed, but no individual authors mentioned), "Overview of Domain-Specific Language Tools". Microsoft Learn. March 10, 2023 Available from: https://learn.microsoft.com/en-us/visualstudio/modeling/overview-of-domain-specific-language-tools?view=vs-2022. Accesed Date 06 Jun 2024.</w:t>
+      </w:r>
+    </w:p>
+    <w:p>
+      <w:r>
+        <w:rPr>
+          <w:rFonts w:ascii="Times New Roman" w:hAnsi="Times New Roman"/>
+          <w:sz w:val="24"/>
+        </w:rPr>
+        <w:t>Speechwriters and public relations professionals, comprising roughly 8 per-cents of the target audience, demand precision and efficacy [3].</w:t>
+      </w:r>
+    </w:p>
+    <w:p>
+      <w:r>
+        <w:rPr>
+          <w:rFonts w:ascii="Times New Roman" w:hAnsi="Times New Roman"/>
+          <w:sz w:val="24"/>
+        </w:rPr>
+        <w:t>[3]  Not specified (12 contributors listed, but no individual authors mentioned), "Overview of Domain-Specific Language Tools". Microsoft Learn. March 10, 2023 Available from: https://learn.microsoft.com/en-us/visualstudio/modeling/overview-of-domain-specific-language-tools?view=vs-2022. Accesed Date 06 Jun 2024.</w:t>
+      </w:r>
+    </w:p>
+    <w:p>
+      <w:r>
+        <w:rPr>
+          <w:rFonts w:ascii="Times New Roman" w:hAnsi="Times New Roman"/>
+          <w:sz w:val="24"/>
+        </w:rPr>
+        <w:t>Scientific writing is a cornerstone of scholarly communication, facilitating the dissemination of knowledge, discoveries, and advancements across various disciplines. [1].</w:t>
+      </w:r>
+    </w:p>
+    <w:p>
+      <w:r>
+        <w:rPr>
+          <w:rFonts w:ascii="Times New Roman" w:hAnsi="Times New Roman"/>
+          <w:sz w:val="24"/>
+        </w:rPr>
+        <w:t>[1]  Not specified (contributor count, "Overview of Domain-Specific Language Tools". Microsoft. 10/03/2023 Available from: https://learn.microsoft.com/en-us/visualstudio/modeling/overview-of-domain-specific-language-tools?view=vs-2022. Accessed Date 06 Jun 2024.</w:t>
+      </w:r>
+    </w:p>
+    <w:p>
+      <w:r>
+        <w:rPr>
+          <w:rFonts w:ascii="Times New Roman" w:hAnsi="Times New Roman"/>
+          <w:sz w:val="24"/>
+        </w:rPr>
+        <w:t>Scientific writing encompasses various genres, including research papers, reviews, and technical reports [2].</w:t>
+      </w:r>
+    </w:p>
+    <w:p>
+      <w:r>
+        <w:rPr>
+          <w:rFonts w:ascii="Times New Roman" w:hAnsi="Times New Roman"/>
+          <w:sz w:val="24"/>
+        </w:rPr>
+        <w:t>[2]  Not specified (contributor count, "Overview of Domain-Specific Language Tools". Microsoft. 10/03/2023 Available from: https://learn.microsoft.com/en-us/visualstudio/modeling/overview-of-domain-specific-language-tools?view=vs-2022. Accessed Date 06 Jun 2024.</w:t>
+      </w:r>
+    </w:p>
+    <w:p>
+      <w:r>
+        <w:rPr>
+          <w:rFonts w:ascii="Times New Roman" w:hAnsi="Times New Roman"/>
+          <w:sz w:val="24"/>
+        </w:rPr>
+        <w:t>Speechwriters and public relations professionals, comprising roughly 8 per-cents of the target audience, demand precision and efficacy [3].</w:t>
+      </w:r>
+    </w:p>
+    <w:p>
+      <w:r>
+        <w:rPr>
+          <w:rFonts w:ascii="Times New Roman" w:hAnsi="Times New Roman"/>
+          <w:sz w:val="24"/>
+        </w:rPr>
+        <w:t>[3]  Not specified (contributor count, "Overview of Domain-Specific Language Tools". Microsoft. 10/03/2023 Available from: https://learn.microsoft.com/en-us/visualstudio/modeling/overview-of-domain-specific-language-tools?view=vs-2022. Accessed Date 06 Jun 2024.</w:t>
+      </w:r>
+    </w:p>
+    <w:p>
+      <w:r>
+        <w:rPr>
+          <w:rFonts w:ascii="Times New Roman" w:hAnsi="Times New Roman"/>
+          <w:sz w:val="24"/>
+        </w:rPr>
+        <w:t>Scientific writing is a cornerstone of scholarly communication, facilitating the dissemination of knowledge, discoveries, and advancements across various disciplines. [1].</w:t>
+      </w:r>
+    </w:p>
+    <w:p>
+      <w:r>
+        <w:rPr>
+          <w:rFonts w:ascii="Times New Roman" w:hAnsi="Times New Roman"/>
+          <w:sz w:val="24"/>
+        </w:rPr>
+        <w:t>[1]  Paul Cochrane, "EXPERTS URGE MORE GULF STATE ACTION TO CURB TERRORIST FINANCING". International News Services. January 13th, 2017 Available from: https://www.internationalnewsservices.com/sample-features/experts-urge-more-gulf-state-action-to-curb-terrorist-financing-2. Accessed Date 06 Jun 2024.</w:t>
+      </w:r>
+    </w:p>
+    <w:p>
+      <w:r>
+        <w:rPr>
+          <w:rFonts w:ascii="Times New Roman" w:hAnsi="Times New Roman"/>
+          <w:sz w:val="24"/>
+        </w:rPr>
+        <w:t>Scientific writing encompasses various genres, including research papers, reviews, and technical reports [2].</w:t>
+      </w:r>
+    </w:p>
+    <w:p>
+      <w:r>
+        <w:rPr>
+          <w:rFonts w:ascii="Times New Roman" w:hAnsi="Times New Roman"/>
+          <w:sz w:val="24"/>
+        </w:rPr>
+        <w:t>[2]  Paul Cochrane, "EXPERTS URGE MORE GULF STATE ACTION TO CURB TERRORIST FINANCING". International News Services. January 13th, 2017 Available from: https://www.internationalnewsservices.com/sample-features/experts-urge-more-gulf-state-action-to-curb-terrorist-financing-2. Accessed Date 06 Jun 2024.</w:t>
+      </w:r>
+    </w:p>
+    <w:p>
+      <w:r>
+        <w:rPr>
+          <w:rFonts w:ascii="Times New Roman" w:hAnsi="Times New Roman"/>
+          <w:sz w:val="24"/>
+        </w:rPr>
+        <w:t>Speechwriters and public relations professionals, comprising roughly 8 per-cents of the target audience, demand precision and efficacy [3].</w:t>
+      </w:r>
+    </w:p>
+    <w:p>
+      <w:r>
+        <w:rPr>
+          <w:rFonts w:ascii="Times New Roman" w:hAnsi="Times New Roman"/>
+          <w:sz w:val="24"/>
+        </w:rPr>
+        <w:t>[3]  Paul Cochrane, "EXPERTS URGE MORE GULF STATE ACTION TO CURB TERRORIST FINANCING". International News Services. January 13th, 2017 Available from: https://www.internationalnewsservices.com/sample-features/experts-urge-more-gulf-state-action-to-curb-terrorist-financing-2. Accessed Date 06 Jun 2024.</w:t>
       </w:r>
     </w:p>
   </w:body>

</xml_diff>

<commit_message>
fix parsing tree visualization
</commit_message>
<xml_diff>
--- a/test.docx
+++ b/test.docx
@@ -879,6 +879,546 @@
           <w:sz w:val="24"/>
         </w:rPr>
         <w:t>[3]  Not specified (contributor count, "Overview of Domain-Specific Language Tools". Microsoft. 10/03/2023 Available from: https://learn.microsoft.com/en-us/visualstudio/modeling/overview-of-domain-specific-language-tools?view=vs-2022. Accessed Date 06 Jun 2024.</w:t>
+      </w:r>
+    </w:p>
+    <w:p>
+      <w:r>
+        <w:rPr>
+          <w:rFonts w:ascii="Times New Roman" w:hAnsi="Times New Roman"/>
+          <w:sz w:val="24"/>
+        </w:rPr>
+        <w:t>Scientific writing is a cornerstone of scholarly communication, facilitating the dissemination of knowledge, discoveries, and advancements across various disciplines. [1].</w:t>
+      </w:r>
+    </w:p>
+    <w:p>
+      <w:r>
+        <w:rPr>
+          <w:rFonts w:ascii="Times New Roman" w:hAnsi="Times New Roman"/>
+          <w:sz w:val="24"/>
+        </w:rPr>
+        <w:t>[1]  Paul Cochrane, "EXPERTS URGE MORE GULF STATE ACTION TO CURB TERRORIST FINANCING". International News Services. January 13th, 2017 Available from: https://www.internationalnewsservices.com/sample-features/experts-urge-more-gulf-state-action-to-curb-terrorist-financing-2. Accessed Date 06 Jun 2024.</w:t>
+      </w:r>
+    </w:p>
+    <w:p>
+      <w:r>
+        <w:rPr>
+          <w:rFonts w:ascii="Times New Roman" w:hAnsi="Times New Roman"/>
+          <w:sz w:val="24"/>
+        </w:rPr>
+        <w:t>Scientific writing encompasses various genres, including research papers, reviews, and technical reports [2].</w:t>
+      </w:r>
+    </w:p>
+    <w:p>
+      <w:r>
+        <w:rPr>
+          <w:rFonts w:ascii="Times New Roman" w:hAnsi="Times New Roman"/>
+          <w:sz w:val="24"/>
+        </w:rPr>
+        <w:t>[2]  Paul Cochrane, "EXPERTS URGE MORE GULF STATE ACTION TO CURB TERRORIST FINANCING". International News Services. January 13th, 2017 Available from: https://www.internationalnewsservices.com/sample-features/experts-urge-more-gulf-state-action-to-curb-terrorist-financing-2. Accessed Date 06 Jun 2024.</w:t>
+      </w:r>
+    </w:p>
+    <w:p>
+      <w:r>
+        <w:rPr>
+          <w:rFonts w:ascii="Times New Roman" w:hAnsi="Times New Roman"/>
+          <w:sz w:val="24"/>
+        </w:rPr>
+        <w:t>Speechwriters and public relations professionals, comprising roughly 8 per-cents of the target audience, demand precision and efficacy [3].</w:t>
+      </w:r>
+    </w:p>
+    <w:p>
+      <w:r>
+        <w:rPr>
+          <w:rFonts w:ascii="Times New Roman" w:hAnsi="Times New Roman"/>
+          <w:sz w:val="24"/>
+        </w:rPr>
+        <w:t>[3]  Paul Cochrane, "EXPERTS URGE MORE GULF STATE ACTION TO CURB TERRORIST FINANCING". International News Services. January 13th, 2017 Available from: https://www.internationalnewsservices.com/sample-features/experts-urge-more-gulf-state-action-to-curb-terrorist-financing-2. Accessed Date 06 Jun 2024.</w:t>
+      </w:r>
+    </w:p>
+    <w:p>
+      <w:r>
+        <w:rPr>
+          <w:rFonts w:ascii="Times New Roman" w:hAnsi="Times New Roman"/>
+          <w:sz w:val="24"/>
+        </w:rPr>
+        <w:t>Scientific writing is a cornerstone of scholarly communication, facilitating the dissemination of knowledge, discoveries, and advancements across various disciplines. [1].</w:t>
+      </w:r>
+    </w:p>
+    <w:p>
+      <w:r>
+        <w:rPr>
+          <w:rFonts w:ascii="Times New Roman" w:hAnsi="Times New Roman"/>
+          <w:sz w:val="24"/>
+        </w:rPr>
+        <w:t>[1]  Paul Cochrane, "EXPERTS URGE MORE GULF STATE ACTION TO CURB TERRORIST FINANCING". International News Services. January 13th, 2017 Available from: https://www.internationalnewsservices.com/sample-features/experts-urge-more-gulf-state-action-to-curb-terrorist-financing-2. Accessed Date 06 Jun 2024.</w:t>
+      </w:r>
+    </w:p>
+    <w:p>
+      <w:r>
+        <w:rPr>
+          <w:rFonts w:ascii="Times New Roman" w:hAnsi="Times New Roman"/>
+          <w:sz w:val="24"/>
+        </w:rPr>
+        <w:t>Scientific writing encompasses various genres, including research papers, reviews, and technical reports [2].</w:t>
+      </w:r>
+    </w:p>
+    <w:p>
+      <w:r>
+        <w:rPr>
+          <w:rFonts w:ascii="Times New Roman" w:hAnsi="Times New Roman"/>
+          <w:sz w:val="24"/>
+        </w:rPr>
+        <w:t>[2]  Paul Cochrane, "EXPERTS URGE MORE GULF STATE ACTION TO CURB TERRORIST FINANCING". International News Services. January 13th, 2017 Available from: https://www.internationalnewsservices.com/sample-features/experts-urge-more-gulf-state-action-to-curb-terrorist-financing-2. Accessed Date 06 Jun 2024.</w:t>
+      </w:r>
+    </w:p>
+    <w:p>
+      <w:r>
+        <w:rPr>
+          <w:rFonts w:ascii="Times New Roman" w:hAnsi="Times New Roman"/>
+          <w:sz w:val="24"/>
+        </w:rPr>
+        <w:t>Speechwriters and public relations professionals, comprising roughly 8 per-cents of the target audience, demand precision and efficacy [3].</w:t>
+      </w:r>
+    </w:p>
+    <w:p>
+      <w:r>
+        <w:rPr>
+          <w:rFonts w:ascii="Times New Roman" w:hAnsi="Times New Roman"/>
+          <w:sz w:val="24"/>
+        </w:rPr>
+        <w:t>[3]  Paul Cochrane, "EXPERTS URGE MORE GULF STATE ACTION TO CURB TERRORIST FINANCING". International News Services. January 13th, 2017 Available from: https://www.internationalnewsservices.com/sample-features/experts-urge-more-gulf-state-action-to-curb-terrorist-financing-2. Accessed Date 06 Jun 2024.</w:t>
+      </w:r>
+    </w:p>
+    <w:p>
+      <w:r>
+        <w:rPr>
+          <w:rFonts w:ascii="Times New Roman" w:hAnsi="Times New Roman"/>
+          <w:sz w:val="24"/>
+        </w:rPr>
+        <w:t>Scientific writing is a cornerstone of scholarly communication, facilitating the dissemination of knowledge, discoveries, and advancements across various disciplines. [1].</w:t>
+      </w:r>
+    </w:p>
+    <w:p>
+      <w:r>
+        <w:rPr>
+          <w:rFonts w:ascii="Times New Roman" w:hAnsi="Times New Roman"/>
+          <w:sz w:val="24"/>
+        </w:rPr>
+        <w:t>[1]  Paul Cochrane, "EXPERTS URGE MORE GULF STATE ACTION TO CURB TERRORIST FINANCING". International News Services. January 13th, 2017 Available from: https://www.internationalnewsservices.com/sample-features/experts-urge-more-gulf-state-action-to-curb-terrorist-financing-2. Accessed Date 06 Jun 2024.</w:t>
+      </w:r>
+    </w:p>
+    <w:p>
+      <w:r>
+        <w:rPr>
+          <w:rFonts w:ascii="Times New Roman" w:hAnsi="Times New Roman"/>
+          <w:sz w:val="24"/>
+        </w:rPr>
+        <w:t>Scientific writing encompasses various genres, including research papers, reviews, and technical reports [2].</w:t>
+      </w:r>
+    </w:p>
+    <w:p>
+      <w:r>
+        <w:rPr>
+          <w:rFonts w:ascii="Times New Roman" w:hAnsi="Times New Roman"/>
+          <w:sz w:val="24"/>
+        </w:rPr>
+        <w:t>[2]  Paul Cochrane, "EXPERTS URGE MORE GULF STATE ACTION TO CURB TERRORIST FINANCING". International News Services. January 13th, 2017 Available from: https://www.internationalnewsservices.com/sample-features/experts-urge-more-gulf-state-action-to-curb-terrorist-financing-2. Accessed Date 06 Jun 2024.</w:t>
+      </w:r>
+    </w:p>
+    <w:p>
+      <w:r>
+        <w:rPr>
+          <w:rFonts w:ascii="Times New Roman" w:hAnsi="Times New Roman"/>
+          <w:sz w:val="24"/>
+        </w:rPr>
+        <w:t>Speechwriters and public relations professionals, comprising roughly 8 per-cents of the target audience, demand precision and efficacy [3].</w:t>
+      </w:r>
+    </w:p>
+    <w:p>
+      <w:r>
+        <w:rPr>
+          <w:rFonts w:ascii="Times New Roman" w:hAnsi="Times New Roman"/>
+          <w:sz w:val="24"/>
+        </w:rPr>
+        <w:t>[3]  Paul Cochrane, "EXPERTS URGE MORE GULF STATE ACTION TO CURB TERRORIST FINANCING". International News Services. January 13th, 2017 Available from: https://www.internationalnewsservices.com/sample-features/experts-urge-more-gulf-state-action-to-curb-terrorist-financing-2. Accessed Date 06 Jun 2024.</w:t>
+      </w:r>
+    </w:p>
+    <w:p>
+      <w:r>
+        <w:rPr>
+          <w:rFonts w:ascii="Times New Roman" w:hAnsi="Times New Roman"/>
+          <w:sz w:val="24"/>
+        </w:rPr>
+        <w:t>Scientific writing is a cornerstone of scholarly communication, facilitating the dissemination of knowledge, discoveries, and advancements across various disciplines. [1].</w:t>
+      </w:r>
+    </w:p>
+    <w:p>
+      <w:r>
+        <w:rPr>
+          <w:rFonts w:ascii="Times New Roman" w:hAnsi="Times New Roman"/>
+          <w:sz w:val="24"/>
+        </w:rPr>
+        <w:t>[1]  Paul Cochrane, "EXPERTS URGE MORE GULF STATE ACTION TO CURB TERRORIST FINANCING". International News Services. January 13th, 2017 Available from: https://www.internationalnewsservices.com/sample-features/experts-urge-more-gulf-state-action-to-curb-terrorist-financing-2. Accessed Date 06 Jun 2024.</w:t>
+      </w:r>
+    </w:p>
+    <w:p>
+      <w:r>
+        <w:rPr>
+          <w:rFonts w:ascii="Times New Roman" w:hAnsi="Times New Roman"/>
+          <w:sz w:val="24"/>
+        </w:rPr>
+        <w:t>Scientific writing encompasses various genres, including research papers, reviews, and technical reports [2].</w:t>
+      </w:r>
+    </w:p>
+    <w:p>
+      <w:r>
+        <w:rPr>
+          <w:rFonts w:ascii="Times New Roman" w:hAnsi="Times New Roman"/>
+          <w:sz w:val="24"/>
+        </w:rPr>
+        <w:t>[2]  Paul Cochrane, "EXPERTS URGE MORE GULF STATE ACTION TO CURB TERRORIST FINANCING". International News Services. January 13th, 2017 Available from: https://www.internationalnewsservices.com/sample-features/experts-urge-more-gulf-state-action-to-curb-terrorist-financing-2. Accessed Date 06 Jun 2024.</w:t>
+      </w:r>
+    </w:p>
+    <w:p>
+      <w:r>
+        <w:rPr>
+          <w:rFonts w:ascii="Times New Roman" w:hAnsi="Times New Roman"/>
+          <w:sz w:val="24"/>
+        </w:rPr>
+        <w:t>Speechwriters and public relations professionals, comprising roughly 8 per-cents of the target audience, demand precision and efficacy [3].</w:t>
+      </w:r>
+    </w:p>
+    <w:p>
+      <w:r>
+        <w:rPr>
+          <w:rFonts w:ascii="Times New Roman" w:hAnsi="Times New Roman"/>
+          <w:sz w:val="24"/>
+        </w:rPr>
+        <w:t>[3]  Paul Cochrane, "EXPERTS URGE MORE GULF STATE ACTION TO CURB TERRORIST FINANCING". International News Services. January 13th, 2017 Available from: https://www.internationalnewsservices.com/sample-features/experts-urge-more-gulf-state-action-to-curb-terrorist-financing-2. Accessed Date 06 Jun 2024.</w:t>
+      </w:r>
+    </w:p>
+    <w:p>
+      <w:r>
+        <w:rPr>
+          <w:rFonts w:ascii="Times New Roman" w:hAnsi="Times New Roman"/>
+          <w:sz w:val="24"/>
+        </w:rPr>
+        <w:t>Scientific writing is a cornerstone of scholarly communication, facilitating the dissemination of knowledge, discoveries, and advancements across various disciplines. [1].</w:t>
+      </w:r>
+    </w:p>
+    <w:p>
+      <w:r>
+        <w:rPr>
+          <w:rFonts w:ascii="Times New Roman" w:hAnsi="Times New Roman"/>
+          <w:sz w:val="24"/>
+        </w:rPr>
+        <w:t>[1]  Paul Cochrane, "EXPERTS URGE MORE GULF STATE ACTION TO CURB TERRORIST FINANCING". International News Services. January 13th, 2017 Available from: https://www.internationalnewsservices.com/sample-features/experts-urge-more-gulf-state-action-to-curb-terrorist-financing-2. Accessed Date 06 Jun 2024.</w:t>
+      </w:r>
+    </w:p>
+    <w:p>
+      <w:r>
+        <w:rPr>
+          <w:rFonts w:ascii="Times New Roman" w:hAnsi="Times New Roman"/>
+          <w:sz w:val="24"/>
+        </w:rPr>
+        <w:t>Scientific writing encompasses various genres, including research papers, reviews, and technical reports [2].</w:t>
+      </w:r>
+    </w:p>
+    <w:p>
+      <w:r>
+        <w:rPr>
+          <w:rFonts w:ascii="Times New Roman" w:hAnsi="Times New Roman"/>
+          <w:sz w:val="24"/>
+        </w:rPr>
+        <w:t>[2]  Paul Cochrane, "EXPERTS URGE MORE GULF STATE ACTION TO CURB TERRORIST FINANCING". International News Services. January 13th, 2017 Available from: https://www.internationalnewsservices.com/sample-features/experts-urge-more-gulf-state-action-to-curb-terrorist-financing-2. Accessed Date 06 Jun 2024.</w:t>
+      </w:r>
+    </w:p>
+    <w:p>
+      <w:r>
+        <w:rPr>
+          <w:rFonts w:ascii="Times New Roman" w:hAnsi="Times New Roman"/>
+          <w:sz w:val="24"/>
+        </w:rPr>
+        <w:t>Speechwriters and public relations professionals, comprising roughly 8 per-cents of the target audience, demand precision and efficacy [3].</w:t>
+      </w:r>
+    </w:p>
+    <w:p>
+      <w:r>
+        <w:rPr>
+          <w:rFonts w:ascii="Times New Roman" w:hAnsi="Times New Roman"/>
+          <w:sz w:val="24"/>
+        </w:rPr>
+        <w:t>[3]  Paul Cochrane, "EXPERTS URGE MORE GULF STATE ACTION TO CURB TERRORIST FINANCING". International News Services. January 13th, 2017 Available from: https://www.internationalnewsservices.com/sample-features/experts-urge-more-gulf-state-action-to-curb-terrorist-financing-2. Accessed Date 06 Jun 2024.</w:t>
+      </w:r>
+    </w:p>
+    <w:p>
+      <w:r>
+        <w:rPr>
+          <w:rFonts w:ascii="Times New Roman" w:hAnsi="Times New Roman"/>
+          <w:sz w:val="24"/>
+        </w:rPr>
+        <w:t>Scientific writing is a cornerstone of scholarly communication, facilitating the dissemination of knowledge, discoveries, and advancements across various disciplines. [1].</w:t>
+      </w:r>
+    </w:p>
+    <w:p>
+      <w:r>
+        <w:rPr>
+          <w:rFonts w:ascii="Times New Roman" w:hAnsi="Times New Roman"/>
+          <w:sz w:val="24"/>
+        </w:rPr>
+        <w:t>[1]  Paul Cochrane, "EXPERTS URGE MORE GULF STATE ACTION TO CURB TERRORIST FINANCING". International News Services. January 13th, 2017 Available from: https://www.internationalnewsservices.com/sample-features/experts-urge-more-gulf-state-action-to-curb-terrorist-financing-2. Accessed Date 06 Jun 2024.</w:t>
+      </w:r>
+    </w:p>
+    <w:p>
+      <w:r>
+        <w:rPr>
+          <w:rFonts w:ascii="Times New Roman" w:hAnsi="Times New Roman"/>
+          <w:sz w:val="24"/>
+        </w:rPr>
+        <w:t>Scientific writing encompasses various genres, including research papers, reviews, and technical reports [2].</w:t>
+      </w:r>
+    </w:p>
+    <w:p>
+      <w:r>
+        <w:rPr>
+          <w:rFonts w:ascii="Times New Roman" w:hAnsi="Times New Roman"/>
+          <w:sz w:val="24"/>
+        </w:rPr>
+        <w:t>[2]  Paul Cochrane, "EXPERTS URGE MORE GULF STATE ACTION TO CURB TERRORIST FINANCING". International News Services. January 13th, 2017 Available from: https://www.internationalnewsservices.com/sample-features/experts-urge-more-gulf-state-action-to-curb-terrorist-financing-2. Accessed Date 06 Jun 2024.</w:t>
+      </w:r>
+    </w:p>
+    <w:p>
+      <w:r>
+        <w:rPr>
+          <w:rFonts w:ascii="Times New Roman" w:hAnsi="Times New Roman"/>
+          <w:sz w:val="24"/>
+        </w:rPr>
+        <w:t>Speechwriters and public relations professionals, comprising roughly 8 per-cents of the target audience, demand precision and efficacy [3].</w:t>
+      </w:r>
+    </w:p>
+    <w:p>
+      <w:r>
+        <w:rPr>
+          <w:rFonts w:ascii="Times New Roman" w:hAnsi="Times New Roman"/>
+          <w:sz w:val="24"/>
+        </w:rPr>
+        <w:t>[3]  Paul Cochrane, "EXPERTS URGE MORE GULF STATE ACTION TO CURB TERRORIST FINANCING". International News Services. January 13th, 2017 Available from: https://www.internationalnewsservices.com/sample-features/experts-urge-more-gulf-state-action-to-curb-terrorist-financing-2. Accessed Date 06 Jun 2024.</w:t>
+      </w:r>
+    </w:p>
+    <w:p>
+      <w:r>
+        <w:rPr>
+          <w:rFonts w:ascii="Times New Roman" w:hAnsi="Times New Roman"/>
+          <w:sz w:val="24"/>
+        </w:rPr>
+        <w:t>Scientific writing is a cornerstone of scholarly communication, facilitating the dissemination of knowledge, discoveries, and advancements across various disciplines. [1].</w:t>
+      </w:r>
+    </w:p>
+    <w:p>
+      <w:r>
+        <w:rPr>
+          <w:rFonts w:ascii="Times New Roman" w:hAnsi="Times New Roman"/>
+          <w:sz w:val="24"/>
+        </w:rPr>
+        <w:t>[1]  Paul Cochrane, "EXPERTS URGE MORE GULF STATE ACTION TO CURB TERRORIST FINANCING". International News Services. January 13th, 2017 Available from: https://www.internationalnewsservices.com/sample-features/experts-urge-more-gulf-state-action-to-curb-terrorist-financing-2. Accessed Date 06 Jun 2024.</w:t>
+      </w:r>
+    </w:p>
+    <w:p>
+      <w:r>
+        <w:rPr>
+          <w:rFonts w:ascii="Times New Roman" w:hAnsi="Times New Roman"/>
+          <w:sz w:val="24"/>
+        </w:rPr>
+        <w:t>Scientific writing encompasses various genres, including research papers, reviews, and technical reports [2].</w:t>
+      </w:r>
+    </w:p>
+    <w:p>
+      <w:r>
+        <w:rPr>
+          <w:rFonts w:ascii="Times New Roman" w:hAnsi="Times New Roman"/>
+          <w:sz w:val="24"/>
+        </w:rPr>
+        <w:t>[2]  Paul Cochrane, "EXPERTS URGE MORE GULF STATE ACTION TO CURB TERRORIST FINANCING". International News Services. January 13th, 2017 Available from: https://www.internationalnewsservices.com/sample-features/experts-urge-more-gulf-state-action-to-curb-terrorist-financing-2. Accessed Date 06 Jun 2024.</w:t>
+      </w:r>
+    </w:p>
+    <w:p>
+      <w:r>
+        <w:rPr>
+          <w:rFonts w:ascii="Times New Roman" w:hAnsi="Times New Roman"/>
+          <w:sz w:val="24"/>
+        </w:rPr>
+        <w:t>Speechwriters and public relations professionals, comprising roughly 8 per-cents of the target audience, demand precision and efficacy [3].</w:t>
+      </w:r>
+    </w:p>
+    <w:p>
+      <w:r>
+        <w:rPr>
+          <w:rFonts w:ascii="Times New Roman" w:hAnsi="Times New Roman"/>
+          <w:sz w:val="24"/>
+        </w:rPr>
+        <w:t>[3]  Paul Cochrane, "EXPERTS URGE MORE GULF STATE ACTION TO CURB TERRORIST FINANCING". International News Services. January 13th, 2017 Available from: https://www.internationalnewsservices.com/sample-features/experts-urge-more-gulf-state-action-to-curb-terrorist-financing-2. Accessed Date 06 Jun 2024.</w:t>
+      </w:r>
+    </w:p>
+    <w:p>
+      <w:r>
+        <w:rPr>
+          <w:rFonts w:ascii="Times New Roman" w:hAnsi="Times New Roman"/>
+          <w:sz w:val="24"/>
+        </w:rPr>
+        <w:t>Scientific writing is a cornerstone of scholarly communication, facilitating the dissemination of knowledge, discoveries, and advancements across various disciplines. [1].</w:t>
+      </w:r>
+    </w:p>
+    <w:p>
+      <w:r>
+        <w:rPr>
+          <w:rFonts w:ascii="Times New Roman" w:hAnsi="Times New Roman"/>
+          <w:sz w:val="24"/>
+        </w:rPr>
+        <w:t>[1]  Paul Cochrane, "EXPERTS URGE MORE GULF STATE ACTION TO CURB TERRORIST FINANCING". International News Services. January 13th, 2017 Available from: https://www.internationalnewsservices.com/sample-features/experts-urge-more-gulf-state-action-to-curb-terrorist-financing-2. Accessed Date 06 Jun 2024.</w:t>
+      </w:r>
+    </w:p>
+    <w:p>
+      <w:r>
+        <w:rPr>
+          <w:rFonts w:ascii="Times New Roman" w:hAnsi="Times New Roman"/>
+          <w:sz w:val="24"/>
+        </w:rPr>
+        <w:t>Scientific writing encompasses various genres, including research papers, reviews, and technical reports [2].</w:t>
+      </w:r>
+    </w:p>
+    <w:p>
+      <w:r>
+        <w:rPr>
+          <w:rFonts w:ascii="Times New Roman" w:hAnsi="Times New Roman"/>
+          <w:sz w:val="24"/>
+        </w:rPr>
+        <w:t>[2]  Paul Cochrane, "EXPERTS URGE MORE GULF STATE ACTION TO CURB TERRORIST FINANCING". International News Services. January 13th, 2017 Available from: https://www.internationalnewsservices.com/sample-features/experts-urge-more-gulf-state-action-to-curb-terrorist-financing-2. Accessed Date 06 Jun 2024.</w:t>
+      </w:r>
+    </w:p>
+    <w:p>
+      <w:r>
+        <w:rPr>
+          <w:rFonts w:ascii="Times New Roman" w:hAnsi="Times New Roman"/>
+          <w:sz w:val="24"/>
+        </w:rPr>
+        <w:t>Speechwriters and public relations professionals, comprising roughly 8 per-cents of the target audience, demand precision and efficacy [3].</w:t>
+      </w:r>
+    </w:p>
+    <w:p>
+      <w:r>
+        <w:rPr>
+          <w:rFonts w:ascii="Times New Roman" w:hAnsi="Times New Roman"/>
+          <w:sz w:val="24"/>
+        </w:rPr>
+        <w:t>[3]  Paul Cochrane, "EXPERTS URGE MORE GULF STATE ACTION TO CURB TERRORIST FINANCING". International News Services. January 13th, 2017 Available from: https://www.internationalnewsservices.com/sample-features/experts-urge-more-gulf-state-action-to-curb-terrorist-financing-2. Accessed Date 06 Jun 2024.</w:t>
+      </w:r>
+    </w:p>
+    <w:p>
+      <w:r>
+        <w:rPr>
+          <w:rFonts w:ascii="Times New Roman" w:hAnsi="Times New Roman"/>
+          <w:sz w:val="24"/>
+        </w:rPr>
+        <w:t>Scientific writing is a cornerstone of scholarly communication, facilitating the dissemination of knowledge, discoveries, and advancements across various disciplines. [1].</w:t>
+      </w:r>
+    </w:p>
+    <w:p>
+      <w:r>
+        <w:rPr>
+          <w:rFonts w:ascii="Times New Roman" w:hAnsi="Times New Roman"/>
+          <w:sz w:val="24"/>
+        </w:rPr>
+        <w:t>[1]  Paul Cochrane, "EXPERTS URGE MORE GULF STATE ACTION TO CURB TERRORIST FINANCING". International News Services. January 13th, 2017 Available from: https://www.internationalnewsservices.com/sample-features/experts-urge-more-gulf-state-action-to-curb-terrorist-financing-2. Accessed Date 06 Jun 2024.</w:t>
+      </w:r>
+    </w:p>
+    <w:p>
+      <w:r>
+        <w:rPr>
+          <w:rFonts w:ascii="Times New Roman" w:hAnsi="Times New Roman"/>
+          <w:sz w:val="24"/>
+        </w:rPr>
+        <w:t>Scientific writing encompasses various genres, including research papers, reviews, and technical reports [2].</w:t>
+      </w:r>
+    </w:p>
+    <w:p>
+      <w:r>
+        <w:rPr>
+          <w:rFonts w:ascii="Times New Roman" w:hAnsi="Times New Roman"/>
+          <w:sz w:val="24"/>
+        </w:rPr>
+        <w:t>[2]  Paul Cochrane, "EXPERTS URGE MORE GULF STATE ACTION TO CURB TERRORIST FINANCING". International News Services. January 13th, 2017 Available from: https://www.internationalnewsservices.com/sample-features/experts-urge-more-gulf-state-action-to-curb-terrorist-financing-2. Accessed Date 06 Jun 2024.</w:t>
+      </w:r>
+    </w:p>
+    <w:p>
+      <w:r>
+        <w:rPr>
+          <w:rFonts w:ascii="Times New Roman" w:hAnsi="Times New Roman"/>
+          <w:sz w:val="24"/>
+        </w:rPr>
+        <w:t>Speechwriters and public relations professionals, comprising roughly 8 per-cents of the target audience, demand precision and efficacy [3].</w:t>
+      </w:r>
+    </w:p>
+    <w:p>
+      <w:r>
+        <w:rPr>
+          <w:rFonts w:ascii="Times New Roman" w:hAnsi="Times New Roman"/>
+          <w:sz w:val="24"/>
+        </w:rPr>
+        <w:t>[3]  Paul Cochrane, "EXPERTS URGE MORE GULF STATE ACTION TO CURB TERRORIST FINANCING". International News Services. January 13th, 2017 Available from: https://www.internationalnewsservices.com/sample-features/experts-urge-more-gulf-state-action-to-curb-terrorist-financing-2. Accessed Date 06 Jun 2024.</w:t>
+      </w:r>
+    </w:p>
+    <w:p>
+      <w:r>
+        <w:rPr>
+          <w:rFonts w:ascii="Times New Roman" w:hAnsi="Times New Roman"/>
+          <w:sz w:val="24"/>
+        </w:rPr>
+        <w:t>Scientific writing is a cornerstone of scholarly communication, facilitating the dissemination of knowledge, discoveries, and advancements across various disciplines. [1].</w:t>
+      </w:r>
+    </w:p>
+    <w:p>
+      <w:r>
+        <w:rPr>
+          <w:rFonts w:ascii="Times New Roman" w:hAnsi="Times New Roman"/>
+          <w:sz w:val="24"/>
+        </w:rPr>
+        <w:t>[1]  Paul Cochrane, "EXPERTS URGE MORE GULF STATE ACTION TO CURB TERRORIST FINANCING". International News Services. January 13th, 2017 Available from: https://www.internationalnewsservices.com/sample-features/experts-urge-more-gulf-state-action-to-curb-terrorist-financing-2. Accessed Date 06 Jun 2024.</w:t>
+      </w:r>
+    </w:p>
+    <w:p>
+      <w:r>
+        <w:rPr>
+          <w:rFonts w:ascii="Times New Roman" w:hAnsi="Times New Roman"/>
+          <w:sz w:val="24"/>
+        </w:rPr>
+        <w:t>Scientific writing encompasses various genres, including research papers, reviews, and technical reports [2].</w:t>
+      </w:r>
+    </w:p>
+    <w:p>
+      <w:r>
+        <w:rPr>
+          <w:rFonts w:ascii="Times New Roman" w:hAnsi="Times New Roman"/>
+          <w:sz w:val="24"/>
+        </w:rPr>
+        <w:t>[2]  Paul Cochrane, "EXPERTS URGE MORE GULF STATE ACTION TO CURB TERRORIST FINANCING". International News Services. January 13th, 2017 Available from: https://www.internationalnewsservices.com/sample-features/experts-urge-more-gulf-state-action-to-curb-terrorist-financing-2. Accessed Date 06 Jun 2024.</w:t>
+      </w:r>
+    </w:p>
+    <w:p>
+      <w:r>
+        <w:rPr>
+          <w:rFonts w:ascii="Times New Roman" w:hAnsi="Times New Roman"/>
+          <w:sz w:val="24"/>
+        </w:rPr>
+        <w:t>Speechwriters and public relations professionals, comprising roughly 8 per-cents of the target audience, demand precision and efficacy [3].</w:t>
+      </w:r>
+    </w:p>
+    <w:p>
+      <w:r>
+        <w:rPr>
+          <w:rFonts w:ascii="Times New Roman" w:hAnsi="Times New Roman"/>
+          <w:sz w:val="24"/>
+        </w:rPr>
+        <w:t>[3]  Paul Cochrane, "EXPERTS URGE MORE GULF STATE ACTION TO CURB TERRORIST FINANCING". International News Services. January 13th, 2017 Available from: https://www.internationalnewsservices.com/sample-features/experts-urge-more-gulf-state-action-to-curb-terrorist-financing-2. Accessed Date 06 Jun 2024.</w:t>
       </w:r>
     </w:p>
     <w:p>

</xml_diff>

<commit_message>
add image of parsing tree
</commit_message>
<xml_diff>
--- a/test.docx
+++ b/test.docx
@@ -1464,6 +1464,60 @@
           <w:sz w:val="24"/>
         </w:rPr>
         <w:t>Speechwriters and public relations professionals, comprising roughly 8 per-cents of the target audience, demand precision and efficacy [3].</w:t>
+      </w:r>
+    </w:p>
+    <w:p>
+      <w:r>
+        <w:rPr>
+          <w:rFonts w:ascii="Times New Roman" w:hAnsi="Times New Roman"/>
+          <w:sz w:val="24"/>
+        </w:rPr>
+        <w:t>[3]  Paul Cochrane, "EXPERTS URGE MORE GULF STATE ACTION TO CURB TERRORIST FINANCING". International News Services. January 13th, 2017 Available from: https://www.internationalnewsservices.com/sample-features/experts-urge-more-gulf-state-action-to-curb-terrorist-financing-2. Accessed Date 06 Jun 2024.</w:t>
+      </w:r>
+    </w:p>
+    <w:p>
+      <w:r>
+        <w:rPr>
+          <w:rFonts w:ascii="Times New Roman" w:hAnsi="Times New Roman"/>
+          <w:sz w:val="24"/>
+        </w:rPr>
+        <w:t>Scientific  [1].</w:t>
+      </w:r>
+    </w:p>
+    <w:p>
+      <w:r>
+        <w:rPr>
+          <w:rFonts w:ascii="Times New Roman" w:hAnsi="Times New Roman"/>
+          <w:sz w:val="24"/>
+        </w:rPr>
+        <w:t>[1]  Paul Cochrane, "EXPERTS URGE MORE GULF STATE ACTION TO CURB TERRORIST FINANCING". International News Services. January 13th, 2017 Available from: https://www.internationalnewsservices.com/sample-features/experts-urge-more-gulf-state-action-to-curb-terrorist-financing-2. Accessed Date 06 Jun 2024.</w:t>
+      </w:r>
+    </w:p>
+    <w:p>
+      <w:r>
+        <w:rPr>
+          <w:rFonts w:ascii="Times New Roman" w:hAnsi="Times New Roman"/>
+          <w:sz w:val="24"/>
+        </w:rPr>
+        <w:t>writing  [2].</w:t>
+      </w:r>
+    </w:p>
+    <w:p>
+      <w:r>
+        <w:rPr>
+          <w:rFonts w:ascii="Times New Roman" w:hAnsi="Times New Roman"/>
+          <w:sz w:val="24"/>
+        </w:rPr>
+        <w:t>[2]  Paul Cochrane, "EXPERTS URGE MORE GULF STATE ACTION TO CURB TERRORIST FINANCING". International News Services. January 13th, 2017 Available from: https://www.internationalnewsservices.com/sample-features/experts-urge-more-gulf-state-action-to-curb-terrorist-financing-2. Accessed Date 06 Jun 2024.</w:t>
+      </w:r>
+    </w:p>
+    <w:p>
+      <w:r>
+        <w:rPr>
+          <w:rFonts w:ascii="Times New Roman" w:hAnsi="Times New Roman"/>
+          <w:sz w:val="24"/>
+        </w:rPr>
+        <w:t>Speechwriters [3].</w:t>
       </w:r>
     </w:p>
     <w:p>

</xml_diff>

<commit_message>
webScraper: fix the problem with accessing certain sites
</commit_message>
<xml_diff>
--- a/test.docx
+++ b/test.docx
@@ -1527,6 +1527,60 @@
           <w:sz w:val="24"/>
         </w:rPr>
         <w:t>[3]  Paul Cochrane, "EXPERTS URGE MORE GULF STATE ACTION TO CURB TERRORIST FINANCING". International News Services. January 13th, 2017 Available from: https://www.internationalnewsservices.com/sample-features/experts-urge-more-gulf-state-action-to-curb-terrorist-financing-2. Accessed Date 06 Jun 2024.</w:t>
+      </w:r>
+    </w:p>
+    <w:p>
+      <w:r>
+        <w:rPr>
+          <w:rFonts w:ascii="Times New Roman" w:hAnsi="Times New Roman"/>
+          <w:sz w:val="24"/>
+        </w:rPr>
+        <w:t>Scientific writing is a cornerstone of scholarly communication, facilitating the dissemination of knowledge, discoveries, and advancements across various disciplines. [1].</w:t>
+      </w:r>
+    </w:p>
+    <w:p>
+      <w:r>
+        <w:rPr>
+          <w:rFonts w:ascii="Times New Roman" w:hAnsi="Times New Roman"/>
+          <w:sz w:val="24"/>
+        </w:rPr>
+        <w:t>[1]  Raghavendra Pratap Singh, "The Rise and Rise of Price Analytics!". Medium. March 19, 2020 Available from: https://medium.com/quick-bites/the-rise-and-rise-of-price-analytics-e7460b6980cd. Accessed Date 07 Jun 2024.</w:t>
+      </w:r>
+    </w:p>
+    <w:p>
+      <w:r>
+        <w:rPr>
+          <w:rFonts w:ascii="Times New Roman" w:hAnsi="Times New Roman"/>
+          <w:sz w:val="24"/>
+        </w:rPr>
+        <w:t>Scientific writing encompasses various genres, including research papers, reviews, and technical reports [2].</w:t>
+      </w:r>
+    </w:p>
+    <w:p>
+      <w:r>
+        <w:rPr>
+          <w:rFonts w:ascii="Times New Roman" w:hAnsi="Times New Roman"/>
+          <w:sz w:val="24"/>
+        </w:rPr>
+        <w:t>[2]  Raghavendra Pratap Singh, "The Rise and Rise of Price Analytics!". Medium. March 19, 2020 Available from: https://medium.com/quick-bites/the-rise-and-rise-of-price-analytics-e7460b6980cd. Accessed Date 07 Jun 2024.</w:t>
+      </w:r>
+    </w:p>
+    <w:p>
+      <w:r>
+        <w:rPr>
+          <w:rFonts w:ascii="Times New Roman" w:hAnsi="Times New Roman"/>
+          <w:sz w:val="24"/>
+        </w:rPr>
+        <w:t>Speechwriters and public relations professionals, comprising roughly 8 per-cents of the target audience, demand precision and efficacy [3].</w:t>
+      </w:r>
+    </w:p>
+    <w:p>
+      <w:r>
+        <w:rPr>
+          <w:rFonts w:ascii="Times New Roman" w:hAnsi="Times New Roman"/>
+          <w:sz w:val="24"/>
+        </w:rPr>
+        <w:t>[3]  Raghavendra Pratap Singh, "The Rise and Rise of Price Analytics!". Medium. March 19, 2020 Available from: https://medium.com/quick-bites/the-rise-and-rise-of-price-analytics-e7460b6980cd. Accessed Date 07 Jun 2024.</w:t>
       </w:r>
     </w:p>
   </w:body>

</xml_diff>